<commit_message>
Internal Mtg Minutes 7 / Supervisor Mtg Minutes 1
</commit_message>
<xml_diff>
--- a/Documentation/Minutes/Internal/6 Ulinkers - Internal Meeting Minutes 31102016.docx
+++ b/Documentation/Minutes/Internal/6 Ulinkers - Internal Meeting Minutes 31102016.docx
@@ -123,6 +123,8 @@
               </w:rPr>
               <w:t>6</w:t>
             </w:r>
+            <w:bookmarkStart w:id="0" w:name="_GoBack"/>
+            <w:bookmarkEnd w:id="0"/>
             <w:r>
               <w:rPr>
                 <w:rFonts w:ascii="Segoe UI" w:hAnsi="Segoe UI" w:cs="Segoe UI"/>
@@ -408,23 +410,7 @@
                 <w:rFonts w:ascii="Segoe UI" w:hAnsi="Segoe UI" w:cs="Segoe UI"/>
                 <w:color w:val="000000" w:themeColor="text1"/>
               </w:rPr>
-              <w:t xml:space="preserve"> Kaixin (KX), </w:t>
-            </w:r>
-            <w:proofErr w:type="spellStart"/>
-            <w:r>
-              <w:rPr>
-                <w:rFonts w:ascii="Segoe UI" w:hAnsi="Segoe UI" w:cs="Segoe UI"/>
-                <w:color w:val="000000" w:themeColor="text1"/>
-              </w:rPr>
-              <w:t>Nabilah</w:t>
-            </w:r>
-            <w:proofErr w:type="spellEnd"/>
-            <w:r>
-              <w:rPr>
-                <w:rFonts w:ascii="Segoe UI" w:hAnsi="Segoe UI" w:cs="Segoe UI"/>
-                <w:color w:val="000000" w:themeColor="text1"/>
-              </w:rPr>
-              <w:t xml:space="preserve"> </w:t>
+              <w:t xml:space="preserve"> Kaixin (KX), Nabilah </w:t>
             </w:r>
             <w:proofErr w:type="spellStart"/>
             <w:r>
@@ -1474,8 +1460,6 @@
         </w:rPr>
         <w:t xml:space="preserve"> Octobe</w:t>
       </w:r>
-      <w:bookmarkStart w:id="0" w:name="_GoBack"/>
-      <w:bookmarkEnd w:id="0"/>
       <w:r>
         <w:rPr>
           <w:rFonts w:ascii="Segoe UI" w:hAnsi="Segoe UI" w:cs="Segoe UI"/>
@@ -1650,17 +1634,33 @@
             </w:rPr>
             <w:t xml:space="preserve"> of </w:t>
           </w:r>
-          <w:fldSimple w:instr=" NUMPAGES  \* Arabic  \* MERGEFORMAT ">
-            <w:r>
-              <w:rPr>
-                <w:rFonts w:ascii="Calibri" w:hAnsi="Calibri" w:cs="Calibri"/>
-                <w:b/>
-                <w:bCs/>
-                <w:noProof/>
-              </w:rPr>
-              <w:t>1</w:t>
-            </w:r>
-          </w:fldSimple>
+          <w:r>
+            <w:fldChar w:fldCharType="begin"/>
+          </w:r>
+          <w:r>
+            <w:instrText xml:space="preserve"> NUMPAGES  \* Arabic  \* MERGEFORMAT </w:instrText>
+          </w:r>
+          <w:r>
+            <w:fldChar w:fldCharType="separate"/>
+          </w:r>
+          <w:r>
+            <w:rPr>
+              <w:rFonts w:ascii="Calibri" w:hAnsi="Calibri" w:cs="Calibri"/>
+              <w:b/>
+              <w:bCs/>
+              <w:noProof/>
+            </w:rPr>
+            <w:t>1</w:t>
+          </w:r>
+          <w:r>
+            <w:rPr>
+              <w:rFonts w:ascii="Calibri" w:hAnsi="Calibri" w:cs="Calibri"/>
+              <w:b/>
+              <w:bCs/>
+              <w:noProof/>
+            </w:rPr>
+            <w:fldChar w:fldCharType="end"/>
+          </w:r>
         </w:p>
       </w:tc>
     </w:tr>
@@ -4931,6 +4931,7 @@
     <w:lsdException w:name="HTML Sample" w:semiHidden="1" w:unhideWhenUsed="1"/>
     <w:lsdException w:name="HTML Typewriter" w:semiHidden="1" w:unhideWhenUsed="1"/>
     <w:lsdException w:name="HTML Variable" w:semiHidden="1" w:unhideWhenUsed="1"/>
+    <w:lsdException w:name="Normal Table" w:semiHidden="1" w:unhideWhenUsed="1"/>
     <w:lsdException w:name="annotation subject" w:semiHidden="1" w:unhideWhenUsed="1"/>
     <w:lsdException w:name="No List" w:semiHidden="1" w:unhideWhenUsed="1"/>
     <w:lsdException w:name="Outline List 1" w:semiHidden="1" w:unhideWhenUsed="1"/>
@@ -4977,8 +4978,10 @@
     <w:lsdException w:name="Table Subtle 2" w:semiHidden="1" w:unhideWhenUsed="1"/>
     <w:lsdException w:name="Table Web 1" w:semiHidden="1" w:unhideWhenUsed="1"/>
     <w:lsdException w:name="Table Web 2" w:semiHidden="1" w:unhideWhenUsed="1"/>
+    <w:lsdException w:name="Table Web 3" w:semiHidden="1" w:unhideWhenUsed="1"/>
     <w:lsdException w:name="Balloon Text" w:semiHidden="1" w:unhideWhenUsed="1"/>
     <w:lsdException w:name="Table Grid" w:locked="1" w:uiPriority="0"/>
+    <w:lsdException w:name="Table Theme" w:semiHidden="1" w:unhideWhenUsed="1"/>
     <w:lsdException w:name="Placeholder Text" w:semiHidden="1"/>
     <w:lsdException w:name="No Spacing" w:uiPriority="1" w:qFormat="1"/>
     <w:lsdException w:name="Light Shading" w:uiPriority="60"/>
@@ -6485,7 +6488,7 @@
 </file>
 
 <file path=customXml/itemProps1.xml><?xml version="1.0" encoding="utf-8"?>
-<ds:datastoreItem xmlns:ds="http://schemas.openxmlformats.org/officeDocument/2006/customXml" ds:itemID="{ACD1372B-3808-45FB-979A-39C0A853C1C2}">
+<ds:datastoreItem xmlns:ds="http://schemas.openxmlformats.org/officeDocument/2006/customXml" ds:itemID="{045BA1E9-2506-4C71-B8B9-E5167A033482}">
   <ds:schemaRefs>
     <ds:schemaRef ds:uri="http://schemas.openxmlformats.org/officeDocument/2006/bibliography"/>
   </ds:schemaRefs>

</xml_diff>